<commit_message>
Write Up with UML complete
</commit_message>
<xml_diff>
--- a/cis17cProject1.5/Cis17cProject1WarWriteUp.docx
+++ b/cis17cProject1.5/Cis17cProject1WarWriteUp.docx
@@ -50,6 +50,7 @@
                 <w15:appearance w15:val="hidden"/>
                 <w:text w:multiLine="1"/>
               </w:sdtPr>
+              <w:sdtEndPr/>
               <w:sdtContent>
                 <w:r>
                   <w:rPr>
@@ -385,6 +386,7 @@
         <w15:appearance w15:val="hidden"/>
         <w:text w:multiLine="1"/>
       </w:sdtPr>
+      <w:sdtEndPr/>
       <w:sdtContent>
         <w:p>
           <w:pPr>
@@ -1351,6 +1353,7 @@
       <w:r>
         <w:rPr>
           <w:rFonts w:cs="Times New Roman"/>
+          <w:noProof/>
         </w:rPr>
         <w:drawing>
           <wp:inline distT="0" distB="0" distL="0" distR="0" wp14:anchorId="717E3782" wp14:editId="714678FC">
@@ -1453,6 +1456,7 @@
       <w:r>
         <w:rPr>
           <w:rFonts w:cs="Times New Roman"/>
+          <w:noProof/>
         </w:rPr>
         <w:drawing>
           <wp:inline distT="0" distB="0" distL="0" distR="0" wp14:anchorId="7F5873AE" wp14:editId="7F5ADBE9">
@@ -2096,19 +2100,7 @@
         <w:rPr>
           <w:rFonts w:cs="Times New Roman"/>
         </w:rPr>
-        <w:t xml:space="preserve">The Deck class will </w:t>
-      </w:r>
-      <w:r>
-        <w:rPr>
-          <w:rFonts w:cs="Times New Roman"/>
-        </w:rPr>
-        <w:t>contain</w:t>
-      </w:r>
-      <w:r>
-        <w:rPr>
-          <w:rFonts w:cs="Times New Roman"/>
-        </w:rPr>
-        <w:t xml:space="preserve"> the attributes of the deck of cards</w:t>
+        <w:t>The Deck class will contain the attributes of the deck of cards</w:t>
       </w:r>
       <w:r>
         <w:rPr>
@@ -2271,10 +2263,10 @@
           <w:rFonts w:cs="Times New Roman"/>
         </w:rPr>
         <w:drawing>
-          <wp:inline distT="0" distB="0" distL="0" distR="0" wp14:anchorId="78A56400" wp14:editId="3A2703DC">
-            <wp:extent cx="6400322" cy="3625702"/>
-            <wp:effectExtent l="0" t="0" r="635" b="0"/>
-            <wp:docPr id="17" name="Picture 17"/>
+          <wp:inline distT="0" distB="0" distL="0" distR="0" wp14:anchorId="41CE3ED0" wp14:editId="3936D85B">
+            <wp:extent cx="6400800" cy="3016885"/>
+            <wp:effectExtent l="0" t="0" r="0" b="0"/>
+            <wp:docPr id="2" name="Picture 2"/>
             <wp:cNvGraphicFramePr>
               <a:graphicFrameLocks xmlns:a="http://schemas.openxmlformats.org/drawingml/2006/main" noChangeAspect="1"/>
             </wp:cNvGraphicFramePr>
@@ -2294,7 +2286,7 @@
                   <pic:spPr>
                     <a:xfrm>
                       <a:off x="0" y="0"/>
-                      <a:ext cx="6431077" cy="3643124"/>
+                      <a:ext cx="6400800" cy="3016885"/>
                     </a:xfrm>
                     <a:prstGeom prst="rect">
                       <a:avLst/>
@@ -2367,6 +2359,9 @@
     </w:p>
     <w:p>
       <w:r>
+        <w:rPr>
+          <w:noProof/>
+        </w:rPr>
         <w:drawing>
           <wp:inline distT="0" distB="0" distL="0" distR="0" wp14:anchorId="1E3A8345" wp14:editId="6F387BE2">
             <wp:extent cx="2209800" cy="1460965"/>
@@ -2418,7 +2413,6 @@
           <w:sz w:val="24"/>
           <w:szCs w:val="24"/>
         </w:rPr>
-        <w:lastRenderedPageBreak/>
         <w:t xml:space="preserve">After User selection </w:t>
       </w:r>
     </w:p>
@@ -2433,9 +2427,11 @@
       <w:r>
         <w:rPr>
           <w:rFonts w:ascii="Times New Roman" w:hAnsi="Times New Roman" w:cs="Times New Roman"/>
+          <w:noProof/>
           <w:sz w:val="24"/>
           <w:szCs w:val="24"/>
         </w:rPr>
+        <w:lastRenderedPageBreak/>
         <w:drawing>
           <wp:inline distT="0" distB="0" distL="0" distR="0" wp14:anchorId="669E54F3" wp14:editId="632DD5D4">
             <wp:extent cx="2686425" cy="5239481"/>
@@ -2509,6 +2505,7 @@
       <w:r>
         <w:rPr>
           <w:rFonts w:ascii="Times New Roman" w:hAnsi="Times New Roman" w:cs="Times New Roman"/>
+          <w:noProof/>
           <w:sz w:val="24"/>
           <w:szCs w:val="24"/>
         </w:rPr>
@@ -2618,6 +2615,7 @@
       <w:r>
         <w:rPr>
           <w:rFonts w:ascii="Times New Roman" w:hAnsi="Times New Roman" w:cs="Times New Roman"/>
+          <w:noProof/>
           <w:sz w:val="24"/>
           <w:szCs w:val="24"/>
         </w:rPr>
@@ -2735,6 +2733,7 @@
       <w:r>
         <w:rPr>
           <w:rFonts w:ascii="Times New Roman" w:hAnsi="Times New Roman" w:cs="Times New Roman"/>
+          <w:noProof/>
           <w:sz w:val="24"/>
           <w:szCs w:val="24"/>
         </w:rPr>
@@ -3249,6 +3248,12 @@
           <w:t>Input Iterator</w:t>
         </w:r>
       </w:hyperlink>
+      <w:r>
+        <w:rPr>
+          <w:color w:val="000000"/>
+        </w:rPr>
+        <w:t xml:space="preserve"> </w:t>
+      </w:r>
     </w:p>
     <w:p>
       <w:pPr>
@@ -3268,6 +3273,36 @@
           <w:t>Output Iterator</w:t>
         </w:r>
       </w:hyperlink>
+      <w:r>
+        <w:rPr>
+          <w:color w:val="000000"/>
+        </w:rPr>
+        <w:t xml:space="preserve"> (scoreBoard to </w:t>
+      </w:r>
+      <w:r>
+        <w:rPr>
+          <w:color w:val="000000"/>
+        </w:rPr>
+        <w:t>write</w:t>
+      </w:r>
+      <w:r>
+        <w:rPr>
+          <w:color w:val="000000"/>
+        </w:rPr>
+        <w:t xml:space="preserve"> scores</w:t>
+      </w:r>
+      <w:r>
+        <w:rPr>
+          <w:color w:val="000000"/>
+        </w:rPr>
+        <w:t xml:space="preserve"> to file</w:t>
+      </w:r>
+      <w:r>
+        <w:rPr>
+          <w:color w:val="000000"/>
+        </w:rPr>
+        <w:t>)</w:t>
+      </w:r>
     </w:p>
     <w:p>
       <w:pPr>
@@ -3287,6 +3322,30 @@
           <w:t>Forward Iterator</w:t>
         </w:r>
       </w:hyperlink>
+      <w:r>
+        <w:rPr>
+          <w:color w:val="000000"/>
+        </w:rPr>
+        <w:t xml:space="preserve"> (</w:t>
+      </w:r>
+      <w:r>
+        <w:rPr>
+          <w:color w:val="000000"/>
+        </w:rPr>
+        <w:t>scoreBoard shortest game count</w:t>
+      </w:r>
+      <w:r>
+        <w:rPr>
+          <w:color w:val="000000"/>
+        </w:rPr>
+        <w:t xml:space="preserve"> print</w:t>
+      </w:r>
+      <w:r>
+        <w:rPr>
+          <w:color w:val="000000"/>
+        </w:rPr>
+        <w:t>)</w:t>
+      </w:r>
     </w:p>
     <w:p>
       <w:pPr>
@@ -3306,6 +3365,18 @@
           <w:t>Bidirectional Iterator</w:t>
         </w:r>
       </w:hyperlink>
+      <w:r>
+        <w:rPr>
+          <w:color w:val="000000"/>
+        </w:rPr>
+        <w:t xml:space="preserve"> (scoreboard longest game </w:t>
+      </w:r>
+      <w:r>
+        <w:rPr>
+          <w:color w:val="000000"/>
+        </w:rPr>
+        <w:t>count print)</w:t>
+      </w:r>
     </w:p>
     <w:p>
       <w:pPr>
@@ -30319,7 +30390,7 @@
     <w:charset w:val="00"/>
     <w:family w:val="roman"/>
     <w:pitch w:val="variable"/>
-    <w:sig w:usb0="E0002AFF" w:usb1="C0007843" w:usb2="00000009" w:usb3="00000000" w:csb0="000001FF" w:csb1="00000000"/>
+    <w:sig w:usb0="E0002EFF" w:usb1="C000785B" w:usb2="00000009" w:usb3="00000000" w:csb0="000001FF" w:csb1="00000000"/>
   </w:font>
   <w:font w:name="Wingdings 2">
     <w:panose1 w:val="05020102010507070707"/>
@@ -30360,7 +30431,7 @@
     <w:charset w:val="00"/>
     <w:family w:val="swiss"/>
     <w:pitch w:val="variable"/>
-    <w:sig w:usb0="E0002AFF" w:usb1="C0007843" w:usb2="00000009" w:usb3="00000000" w:csb0="000001FF" w:csb1="00000000"/>
+    <w:sig w:usb0="E0002EFF" w:usb1="C000785B" w:usb2="00000009" w:usb3="00000000" w:csb0="000001FF" w:csb1="00000000"/>
   </w:font>
   <w:font w:name="Tahoma">
     <w:panose1 w:val="020B0604030504040204"/>
@@ -30403,14 +30474,14 @@
     <w:charset w:val="00"/>
     <w:family w:val="swiss"/>
     <w:pitch w:val="variable"/>
-    <w:sig w:usb0="E00002FF" w:usb1="4000ACFF" w:usb2="00000001" w:usb3="00000000" w:csb0="0000019F" w:csb1="00000000"/>
+    <w:sig w:usb0="E4002EFF" w:usb1="C000247B" w:usb2="00000009" w:usb3="00000000" w:csb0="000001FF" w:csb1="00000000"/>
   </w:font>
   <w:font w:name="Calibri Light">
     <w:panose1 w:val="020F0302020204030204"/>
     <w:charset w:val="00"/>
     <w:family w:val="swiss"/>
     <w:pitch w:val="variable"/>
-    <w:sig w:usb0="A00002EF" w:usb1="4000207B" w:usb2="00000000" w:usb3="00000000" w:csb0="0000009F" w:csb1="00000000"/>
+    <w:sig w:usb0="E4002EFF" w:usb1="C000247B" w:usb2="00000009" w:usb3="00000000" w:csb0="000001FF" w:csb1="00000000"/>
   </w:font>
 </w:fonts>
 </file>
@@ -30435,6 +30506,7 @@
     <w:rsid w:val="004E5443"/>
     <w:rsid w:val="006A7F91"/>
     <w:rsid w:val="00971844"/>
+    <w:rsid w:val="00A80E7A"/>
   </w:rsids>
   <m:mathPr>
     <m:mathFont m:val="Cambria Math"/>
@@ -31207,6 +31279,23 @@
 </file>
 
 <file path=customXml/item1.xml><?xml version="1.0" encoding="utf-8"?>
+<p:properties xmlns:p="http://schemas.microsoft.com/office/2006/metadata/properties" xmlns:xsi="http://www.w3.org/2001/XMLSchema-instance" xmlns:pc="http://schemas.microsoft.com/office/infopath/2007/PartnerControls">
+  <documentManagement>
+    <MediaServiceKeyPoints xmlns="a16a642c-9a15-44c1-b728-3eb490132fef" xsi:nil="true"/>
+  </documentManagement>
+</p:properties>
+</file>
+
+<file path=customXml/item2.xml><?xml version="1.0" encoding="utf-8"?>
+<?mso-contentType ?>
+<FormTemplates xmlns="http://schemas.microsoft.com/sharepoint/v3/contenttype/forms">
+  <Display>DocumentLibraryForm</Display>
+  <Edit>DocumentLibraryForm</Edit>
+  <New>DocumentLibraryForm</New>
+</FormTemplates>
+</file>
+
+<file path=customXml/item3.xml><?xml version="1.0" encoding="utf-8"?>
 <ct:contentTypeSchema xmlns:ct="http://schemas.microsoft.com/office/2006/metadata/contentType" xmlns:ma="http://schemas.microsoft.com/office/2006/metadata/properties/metaAttributes" ct:_="" ma:_="" ma:contentTypeName="Document" ma:contentTypeID="0x010100948B7CCD34C33B4199088FDFCA66EB40" ma:contentTypeVersion="4" ma:contentTypeDescription="Create a new document." ma:contentTypeScope="" ma:versionID="febe9b9bf1c888d587ba9523709bc1ec">
   <xsd:schema xmlns:xsd="http://www.w3.org/2001/XMLSchema" xmlns:xs="http://www.w3.org/2001/XMLSchema" xmlns:p="http://schemas.microsoft.com/office/2006/metadata/properties" xmlns:ns3="a16a642c-9a15-44c1-b728-3eb490132fef" targetNamespace="http://schemas.microsoft.com/office/2006/metadata/properties" ma:root="true" ma:fieldsID="8d12f18980a04c7a307c5730c22faee2" ns3:_="">
     <xsd:import namespace="a16a642c-9a15-44c1-b728-3eb490132fef"/>
@@ -31352,28 +31441,29 @@
 </ct:contentTypeSchema>
 </file>
 
-<file path=customXml/item2.xml><?xml version="1.0" encoding="utf-8"?>
+<file path=customXml/item4.xml><?xml version="1.0" encoding="utf-8"?>
 <b:Sources xmlns:b="http://schemas.openxmlformats.org/officeDocument/2006/bibliography" xmlns="http://schemas.openxmlformats.org/officeDocument/2006/bibliography" SelectedStyle="\APASixthEditionOfficeOnline.xsl" StyleName="APA" Version="6"/>
 </file>
 
-<file path=customXml/item3.xml><?xml version="1.0" encoding="utf-8"?>
-<?mso-contentType ?>
-<FormTemplates xmlns="http://schemas.microsoft.com/sharepoint/v3/contenttype/forms">
-  <Display>DocumentLibraryForm</Display>
-  <Edit>DocumentLibraryForm</Edit>
-  <New>DocumentLibraryForm</New>
-</FormTemplates>
+<file path=customXml/itemProps1.xml><?xml version="1.0" encoding="utf-8"?>
+<ds:datastoreItem xmlns:ds="http://schemas.openxmlformats.org/officeDocument/2006/customXml" ds:itemID="{B4FD70F4-3D7E-4CBE-B294-4E7E752EA096}">
+  <ds:schemaRefs>
+    <ds:schemaRef ds:uri="http://schemas.microsoft.com/office/2006/metadata/properties"/>
+    <ds:schemaRef ds:uri="http://schemas.microsoft.com/office/infopath/2007/PartnerControls"/>
+    <ds:schemaRef ds:uri="a16a642c-9a15-44c1-b728-3eb490132fef"/>
+  </ds:schemaRefs>
+</ds:datastoreItem>
 </file>
 
-<file path=customXml/item4.xml><?xml version="1.0" encoding="utf-8"?>
-<p:properties xmlns:p="http://schemas.microsoft.com/office/2006/metadata/properties" xmlns:xsi="http://www.w3.org/2001/XMLSchema-instance" xmlns:pc="http://schemas.microsoft.com/office/infopath/2007/PartnerControls">
-  <documentManagement>
-    <MediaServiceKeyPoints xmlns="a16a642c-9a15-44c1-b728-3eb490132fef" xsi:nil="true"/>
-  </documentManagement>
-</p:properties>
+<file path=customXml/itemProps2.xml><?xml version="1.0" encoding="utf-8"?>
+<ds:datastoreItem xmlns:ds="http://schemas.openxmlformats.org/officeDocument/2006/customXml" ds:itemID="{25DAB33B-A2A8-4F91-A156-7431C01F17E5}">
+  <ds:schemaRefs>
+    <ds:schemaRef ds:uri="http://schemas.microsoft.com/sharepoint/v3/contenttype/forms"/>
+  </ds:schemaRefs>
+</ds:datastoreItem>
 </file>
 
-<file path=customXml/itemProps1.xml><?xml version="1.0" encoding="utf-8"?>
+<file path=customXml/itemProps3.xml><?xml version="1.0" encoding="utf-8"?>
 <ds:datastoreItem xmlns:ds="http://schemas.openxmlformats.org/officeDocument/2006/customXml" ds:itemID="{3BB827D6-009B-4026-B258-B81437805C7D}">
   <ds:schemaRefs>
     <ds:schemaRef ds:uri="http://schemas.microsoft.com/office/2006/metadata/contentType"/>
@@ -31391,28 +31481,10 @@
 </ds:datastoreItem>
 </file>
 
-<file path=customXml/itemProps2.xml><?xml version="1.0" encoding="utf-8"?>
+<file path=customXml/itemProps4.xml><?xml version="1.0" encoding="utf-8"?>
 <ds:datastoreItem xmlns:ds="http://schemas.openxmlformats.org/officeDocument/2006/customXml" ds:itemID="{C53A0072-D953-4025-BFBD-EAECFA2914E4}">
   <ds:schemaRefs>
     <ds:schemaRef ds:uri="http://schemas.openxmlformats.org/officeDocument/2006/bibliography"/>
   </ds:schemaRefs>
 </ds:datastoreItem>
-</file>
-
-<file path=customXml/itemProps3.xml><?xml version="1.0" encoding="utf-8"?>
-<ds:datastoreItem xmlns:ds="http://schemas.openxmlformats.org/officeDocument/2006/customXml" ds:itemID="{25DAB33B-A2A8-4F91-A156-7431C01F17E5}">
-  <ds:schemaRefs>
-    <ds:schemaRef ds:uri="http://schemas.microsoft.com/sharepoint/v3/contenttype/forms"/>
-  </ds:schemaRefs>
-</ds:datastoreItem>
-</file>
-
-<file path=customXml/itemProps4.xml><?xml version="1.0" encoding="utf-8"?>
-<ds:datastoreItem xmlns:ds="http://schemas.openxmlformats.org/officeDocument/2006/customXml" ds:itemID="{B4FD70F4-3D7E-4CBE-B294-4E7E752EA096}">
-  <ds:schemaRefs>
-    <ds:schemaRef ds:uri="http://schemas.microsoft.com/office/2006/metadata/properties"/>
-    <ds:schemaRef ds:uri="http://schemas.microsoft.com/office/infopath/2007/PartnerControls"/>
-    <ds:schemaRef ds:uri="a16a642c-9a15-44c1-b728-3eb490132fef"/>
-  </ds:schemaRefs>
-</ds:datastoreItem>
 </file>
</xml_diff>